<commit_message>
feat: Completed PROG2113 Module 03 HOP
</commit_message>
<xml_diff>
--- a/Courses/PROG2113 - HTML and CSS/Modules/Module 03 - Configuring Color and Text with CSS/Assignments/A3-1_HOP.docx
+++ b/Courses/PROG2113 - HTML and CSS/Modules/Module 03 - Configuring Color and Text with CSS/Assignments/A3-1_HOP.docx
@@ -11,6 +11,8 @@
           <w:szCs w:val="28"/>
         </w:rPr>
       </w:pPr>
+      <w:bookmarkStart w:id="0" w:name="_Hlk120310031"/>
+      <w:bookmarkEnd w:id="0"/>
       <w:r>
         <w:rPr>
           <w:b/>
@@ -63,21 +65,173 @@
         <w:t>.1</w:t>
       </w:r>
     </w:p>
+    <w:p>
+      <w:r>
+        <w:t>inline.html</w:t>
+      </w:r>
+    </w:p>
+    <w:p>
+      <w:r>
+        <w:rPr>
+          <w:noProof/>
+        </w:rPr>
+        <w:drawing>
+          <wp:inline distT="0" distB="0" distL="0" distR="0" wp14:anchorId="683337C5" wp14:editId="0FEF7CCD">
+            <wp:extent cx="4191000" cy="1276350"/>
+            <wp:effectExtent l="0" t="0" r="0" b="0"/>
+            <wp:docPr id="9" name="Picture 9" descr="Graphical user interface&#10;&#10;Description automatically generated with low confidence"/>
+            <wp:cNvGraphicFramePr>
+              <a:graphicFrameLocks xmlns:a="http://schemas.openxmlformats.org/drawingml/2006/main" noChangeAspect="1"/>
+            </wp:cNvGraphicFramePr>
+            <a:graphic xmlns:a="http://schemas.openxmlformats.org/drawingml/2006/main">
+              <a:graphicData uri="http://schemas.openxmlformats.org/drawingml/2006/picture">
+                <pic:pic xmlns:pic="http://schemas.openxmlformats.org/drawingml/2006/picture">
+                  <pic:nvPicPr>
+                    <pic:cNvPr id="9" name="Picture 9" descr="Graphical user interface&#10;&#10;Description automatically generated with low confidence"/>
+                    <pic:cNvPicPr/>
+                  </pic:nvPicPr>
+                  <pic:blipFill>
+                    <a:blip r:embed="rId4"/>
+                    <a:stretch>
+                      <a:fillRect/>
+                    </a:stretch>
+                  </pic:blipFill>
+                  <pic:spPr>
+                    <a:xfrm>
+                      <a:off x="0" y="0"/>
+                      <a:ext cx="4191000" cy="1276350"/>
+                    </a:xfrm>
+                    <a:prstGeom prst="rect">
+                      <a:avLst/>
+                    </a:prstGeom>
+                  </pic:spPr>
+                </pic:pic>
+              </a:graphicData>
+            </a:graphic>
+          </wp:inline>
+        </w:drawing>
+      </w:r>
+    </w:p>
+    <w:p>
+      <w:r>
+        <w:t>inline</w:t>
+      </w:r>
+      <w:r>
+        <w:t>p</w:t>
+      </w:r>
+      <w:r>
+        <w:t>.html</w:t>
+      </w:r>
+    </w:p>
+    <w:p>
+      <w:r>
+        <w:rPr>
+          <w:noProof/>
+        </w:rPr>
+        <w:drawing>
+          <wp:inline distT="0" distB="0" distL="0" distR="0" wp14:anchorId="48F5D4FC" wp14:editId="5AC3FE64">
+            <wp:extent cx="4457700" cy="1601470"/>
+            <wp:effectExtent l="0" t="0" r="0" b="0"/>
+            <wp:docPr id="1" name="Picture 1" descr="Graphical user interface, text, application&#10;&#10;Description automatically generated"/>
+            <wp:cNvGraphicFramePr>
+              <a:graphicFrameLocks xmlns:a="http://schemas.openxmlformats.org/drawingml/2006/main" noChangeAspect="1"/>
+            </wp:cNvGraphicFramePr>
+            <a:graphic xmlns:a="http://schemas.openxmlformats.org/drawingml/2006/main">
+              <a:graphicData uri="http://schemas.openxmlformats.org/drawingml/2006/picture">
+                <pic:pic xmlns:pic="http://schemas.openxmlformats.org/drawingml/2006/picture">
+                  <pic:nvPicPr>
+                    <pic:cNvPr id="1" name="Picture 1" descr="Graphical user interface, text, application&#10;&#10;Description automatically generated"/>
+                    <pic:cNvPicPr/>
+                  </pic:nvPicPr>
+                  <pic:blipFill rotWithShape="1">
+                    <a:blip r:embed="rId5"/>
+                    <a:srcRect r="35000"/>
+                    <a:stretch/>
+                  </pic:blipFill>
+                  <pic:spPr bwMode="auto">
+                    <a:xfrm>
+                      <a:off x="0" y="0"/>
+                      <a:ext cx="4457700" cy="1601470"/>
+                    </a:xfrm>
+                    <a:prstGeom prst="rect">
+                      <a:avLst/>
+                    </a:prstGeom>
+                    <a:ln>
+                      <a:noFill/>
+                    </a:ln>
+                    <a:extLst>
+                      <a:ext uri="{53640926-AAD7-44D8-BBD7-CCE9431645EC}">
+                        <a14:shadowObscured xmlns:a14="http://schemas.microsoft.com/office/drawing/2010/main"/>
+                      </a:ext>
+                    </a:extLst>
+                  </pic:spPr>
+                </pic:pic>
+              </a:graphicData>
+            </a:graphic>
+          </wp:inline>
+        </w:drawing>
+      </w:r>
+    </w:p>
+    <w:p>
+      <w:r>
+        <w:t>HOP</w:t>
+      </w:r>
+      <w:r>
+        <w:t xml:space="preserve"> 3</w:t>
+      </w:r>
+      <w:r>
+        <w:t>.2</w:t>
+      </w:r>
+    </w:p>
+    <w:p>
+      <w:r>
+        <w:rPr>
+          <w:noProof/>
+        </w:rPr>
+        <w:drawing>
+          <wp:inline distT="0" distB="0" distL="0" distR="0" wp14:anchorId="565B353A" wp14:editId="0BD64EC1">
+            <wp:extent cx="3793578" cy="3000375"/>
+            <wp:effectExtent l="0" t="0" r="0" b="0"/>
+            <wp:docPr id="3" name="Picture 3" descr="Graphical user interface, text, application, Teams&#10;&#10;Description automatically generated"/>
+            <wp:cNvGraphicFramePr>
+              <a:graphicFrameLocks xmlns:a="http://schemas.openxmlformats.org/drawingml/2006/main" noChangeAspect="1"/>
+            </wp:cNvGraphicFramePr>
+            <a:graphic xmlns:a="http://schemas.openxmlformats.org/drawingml/2006/main">
+              <a:graphicData uri="http://schemas.openxmlformats.org/drawingml/2006/picture">
+                <pic:pic xmlns:pic="http://schemas.openxmlformats.org/drawingml/2006/picture">
+                  <pic:nvPicPr>
+                    <pic:cNvPr id="3" name="Picture 3" descr="Graphical user interface, text, application, Teams&#10;&#10;Description automatically generated"/>
+                    <pic:cNvPicPr/>
+                  </pic:nvPicPr>
+                  <pic:blipFill>
+                    <a:blip r:embed="rId6"/>
+                    <a:stretch>
+                      <a:fillRect/>
+                    </a:stretch>
+                  </pic:blipFill>
+                  <pic:spPr>
+                    <a:xfrm>
+                      <a:off x="0" y="0"/>
+                      <a:ext cx="3797156" cy="3003205"/>
+                    </a:xfrm>
+                    <a:prstGeom prst="rect">
+                      <a:avLst/>
+                    </a:prstGeom>
+                  </pic:spPr>
+                </pic:pic>
+              </a:graphicData>
+            </a:graphic>
+          </wp:inline>
+        </w:drawing>
+      </w:r>
+    </w:p>
     <w:p/>
-    <w:p>
-      <w:r>
-        <w:t>HOP</w:t>
-      </w:r>
-      <w:r>
-        <w:t xml:space="preserve"> 3</w:t>
-      </w:r>
-      <w:r>
-        <w:t>.2</w:t>
-      </w:r>
-    </w:p>
     <w:p/>
-    <w:p>
-      <w:r>
+    <w:p/>
+    <w:p/>
+    <w:p>
+      <w:r>
+        <w:lastRenderedPageBreak/>
         <w:t xml:space="preserve">HOP </w:t>
       </w:r>
       <w:r>
@@ -87,103 +241,646 @@
         <w:t>.3</w:t>
       </w:r>
     </w:p>
+    <w:p>
+      <w:r>
+        <w:rPr>
+          <w:noProof/>
+        </w:rPr>
+        <w:drawing>
+          <wp:inline distT="0" distB="0" distL="0" distR="0" wp14:anchorId="603C46A7" wp14:editId="57208991">
+            <wp:extent cx="3980810" cy="2105025"/>
+            <wp:effectExtent l="0" t="0" r="1270" b="0"/>
+            <wp:docPr id="4" name="Picture 4" descr="Graphical user interface, text, application, email&#10;&#10;Description automatically generated"/>
+            <wp:cNvGraphicFramePr>
+              <a:graphicFrameLocks xmlns:a="http://schemas.openxmlformats.org/drawingml/2006/main" noChangeAspect="1"/>
+            </wp:cNvGraphicFramePr>
+            <a:graphic xmlns:a="http://schemas.openxmlformats.org/drawingml/2006/main">
+              <a:graphicData uri="http://schemas.openxmlformats.org/drawingml/2006/picture">
+                <pic:pic xmlns:pic="http://schemas.openxmlformats.org/drawingml/2006/picture">
+                  <pic:nvPicPr>
+                    <pic:cNvPr id="4" name="Picture 4" descr="Graphical user interface, text, application, email&#10;&#10;Description automatically generated"/>
+                    <pic:cNvPicPr/>
+                  </pic:nvPicPr>
+                  <pic:blipFill rotWithShape="1">
+                    <a:blip r:embed="rId7"/>
+                    <a:srcRect b="9053"/>
+                    <a:stretch/>
+                  </pic:blipFill>
+                  <pic:spPr bwMode="auto">
+                    <a:xfrm>
+                      <a:off x="0" y="0"/>
+                      <a:ext cx="3982771" cy="2106062"/>
+                    </a:xfrm>
+                    <a:prstGeom prst="rect">
+                      <a:avLst/>
+                    </a:prstGeom>
+                    <a:ln>
+                      <a:noFill/>
+                    </a:ln>
+                    <a:extLst>
+                      <a:ext uri="{53640926-AAD7-44D8-BBD7-CCE9431645EC}">
+                        <a14:shadowObscured xmlns:a14="http://schemas.microsoft.com/office/drawing/2010/main"/>
+                      </a:ext>
+                    </a:extLst>
+                  </pic:spPr>
+                </pic:pic>
+              </a:graphicData>
+            </a:graphic>
+          </wp:inline>
+        </w:drawing>
+      </w:r>
+    </w:p>
+    <w:p>
+      <w:r>
+        <w:t xml:space="preserve">HOP </w:t>
+      </w:r>
+      <w:r>
+        <w:t>3</w:t>
+      </w:r>
+      <w:r>
+        <w:t>.4</w:t>
+      </w:r>
+    </w:p>
+    <w:p>
+      <w:r>
+        <w:rPr>
+          <w:noProof/>
+        </w:rPr>
+        <w:drawing>
+          <wp:inline distT="0" distB="0" distL="0" distR="0" wp14:anchorId="308A7808" wp14:editId="367DC9AF">
+            <wp:extent cx="4128905" cy="2676525"/>
+            <wp:effectExtent l="0" t="0" r="5080" b="0"/>
+            <wp:docPr id="5" name="Picture 5" descr="Graphical user interface, text, application, Teams&#10;&#10;Description automatically generated"/>
+            <wp:cNvGraphicFramePr>
+              <a:graphicFrameLocks xmlns:a="http://schemas.openxmlformats.org/drawingml/2006/main" noChangeAspect="1"/>
+            </wp:cNvGraphicFramePr>
+            <a:graphic xmlns:a="http://schemas.openxmlformats.org/drawingml/2006/main">
+              <a:graphicData uri="http://schemas.openxmlformats.org/drawingml/2006/picture">
+                <pic:pic xmlns:pic="http://schemas.openxmlformats.org/drawingml/2006/picture">
+                  <pic:nvPicPr>
+                    <pic:cNvPr id="5" name="Picture 5" descr="Graphical user interface, text, application, Teams&#10;&#10;Description automatically generated"/>
+                    <pic:cNvPicPr/>
+                  </pic:nvPicPr>
+                  <pic:blipFill>
+                    <a:blip r:embed="rId8"/>
+                    <a:stretch>
+                      <a:fillRect/>
+                    </a:stretch>
+                  </pic:blipFill>
+                  <pic:spPr>
+                    <a:xfrm>
+                      <a:off x="0" y="0"/>
+                      <a:ext cx="4141309" cy="2684566"/>
+                    </a:xfrm>
+                    <a:prstGeom prst="rect">
+                      <a:avLst/>
+                    </a:prstGeom>
+                  </pic:spPr>
+                </pic:pic>
+              </a:graphicData>
+            </a:graphic>
+          </wp:inline>
+        </w:drawing>
+      </w:r>
+    </w:p>
+    <w:p>
+      <w:r>
+        <w:t xml:space="preserve">HOP </w:t>
+      </w:r>
+      <w:r>
+        <w:t>3</w:t>
+      </w:r>
+      <w:r>
+        <w:t>.5</w:t>
+      </w:r>
+    </w:p>
+    <w:p>
+      <w:r>
+        <w:rPr>
+          <w:noProof/>
+        </w:rPr>
+        <w:drawing>
+          <wp:inline distT="0" distB="0" distL="0" distR="0" wp14:anchorId="4E9B924D" wp14:editId="58C8DB4A">
+            <wp:extent cx="4130887" cy="2733675"/>
+            <wp:effectExtent l="0" t="0" r="3175" b="0"/>
+            <wp:docPr id="6" name="Picture 6" descr="Graphical user interface, text, application, Teams&#10;&#10;Description automatically generated"/>
+            <wp:cNvGraphicFramePr>
+              <a:graphicFrameLocks xmlns:a="http://schemas.openxmlformats.org/drawingml/2006/main" noChangeAspect="1"/>
+            </wp:cNvGraphicFramePr>
+            <a:graphic xmlns:a="http://schemas.openxmlformats.org/drawingml/2006/main">
+              <a:graphicData uri="http://schemas.openxmlformats.org/drawingml/2006/picture">
+                <pic:pic xmlns:pic="http://schemas.openxmlformats.org/drawingml/2006/picture">
+                  <pic:nvPicPr>
+                    <pic:cNvPr id="6" name="Picture 6" descr="Graphical user interface, text, application, Teams&#10;&#10;Description automatically generated"/>
+                    <pic:cNvPicPr/>
+                  </pic:nvPicPr>
+                  <pic:blipFill>
+                    <a:blip r:embed="rId9"/>
+                    <a:stretch>
+                      <a:fillRect/>
+                    </a:stretch>
+                  </pic:blipFill>
+                  <pic:spPr>
+                    <a:xfrm>
+                      <a:off x="0" y="0"/>
+                      <a:ext cx="4136814" cy="2737597"/>
+                    </a:xfrm>
+                    <a:prstGeom prst="rect">
+                      <a:avLst/>
+                    </a:prstGeom>
+                  </pic:spPr>
+                </pic:pic>
+              </a:graphicData>
+            </a:graphic>
+          </wp:inline>
+        </w:drawing>
+      </w:r>
+    </w:p>
     <w:p/>
     <w:p>
       <w:r>
+        <w:lastRenderedPageBreak/>
         <w:t xml:space="preserve">HOP </w:t>
       </w:r>
       <w:r>
         <w:t>3</w:t>
       </w:r>
       <w:r>
-        <w:t>.4</w:t>
+        <w:t>.6</w:t>
+      </w:r>
+    </w:p>
+    <w:p>
+      <w:r>
+        <w:rPr>
+          <w:noProof/>
+        </w:rPr>
+        <w:drawing>
+          <wp:inline distT="0" distB="0" distL="0" distR="0" wp14:anchorId="05E172FB" wp14:editId="31AB9067">
+            <wp:extent cx="3410952" cy="2314575"/>
+            <wp:effectExtent l="0" t="0" r="0" b="0"/>
+            <wp:docPr id="7" name="Picture 7" descr="Graphical user interface, text, application, Teams&#10;&#10;Description automatically generated"/>
+            <wp:cNvGraphicFramePr>
+              <a:graphicFrameLocks xmlns:a="http://schemas.openxmlformats.org/drawingml/2006/main" noChangeAspect="1"/>
+            </wp:cNvGraphicFramePr>
+            <a:graphic xmlns:a="http://schemas.openxmlformats.org/drawingml/2006/main">
+              <a:graphicData uri="http://schemas.openxmlformats.org/drawingml/2006/picture">
+                <pic:pic xmlns:pic="http://schemas.openxmlformats.org/drawingml/2006/picture">
+                  <pic:nvPicPr>
+                    <pic:cNvPr id="7" name="Picture 7" descr="Graphical user interface, text, application, Teams&#10;&#10;Description automatically generated"/>
+                    <pic:cNvPicPr/>
+                  </pic:nvPicPr>
+                  <pic:blipFill>
+                    <a:blip r:embed="rId10"/>
+                    <a:stretch>
+                      <a:fillRect/>
+                    </a:stretch>
+                  </pic:blipFill>
+                  <pic:spPr>
+                    <a:xfrm>
+                      <a:off x="0" y="0"/>
+                      <a:ext cx="3416056" cy="2318038"/>
+                    </a:xfrm>
+                    <a:prstGeom prst="rect">
+                      <a:avLst/>
+                    </a:prstGeom>
+                  </pic:spPr>
+                </pic:pic>
+              </a:graphicData>
+            </a:graphic>
+          </wp:inline>
+        </w:drawing>
+      </w:r>
+    </w:p>
+    <w:p>
+      <w:r>
+        <w:t xml:space="preserve">HOP </w:t>
+      </w:r>
+      <w:r>
+        <w:t>3</w:t>
+      </w:r>
+      <w:r>
+        <w:t>.7</w:t>
+      </w:r>
+    </w:p>
+    <w:p>
+      <w:r>
+        <w:rPr>
+          <w:noProof/>
+        </w:rPr>
+        <w:drawing>
+          <wp:inline distT="0" distB="0" distL="0" distR="0" wp14:anchorId="0E0B4141" wp14:editId="42789C9D">
+            <wp:extent cx="2117912" cy="514350"/>
+            <wp:effectExtent l="0" t="0" r="0" b="0"/>
+            <wp:docPr id="8" name="Picture 8" descr="A picture containing text&#10;&#10;Description automatically generated"/>
+            <wp:cNvGraphicFramePr>
+              <a:graphicFrameLocks xmlns:a="http://schemas.openxmlformats.org/drawingml/2006/main" noChangeAspect="1"/>
+            </wp:cNvGraphicFramePr>
+            <a:graphic xmlns:a="http://schemas.openxmlformats.org/drawingml/2006/main">
+              <a:graphicData uri="http://schemas.openxmlformats.org/drawingml/2006/picture">
+                <pic:pic xmlns:pic="http://schemas.openxmlformats.org/drawingml/2006/picture">
+                  <pic:nvPicPr>
+                    <pic:cNvPr id="8" name="Picture 8" descr="A picture containing text&#10;&#10;Description automatically generated"/>
+                    <pic:cNvPicPr/>
+                  </pic:nvPicPr>
+                  <pic:blipFill>
+                    <a:blip r:embed="rId11"/>
+                    <a:stretch>
+                      <a:fillRect/>
+                    </a:stretch>
+                  </pic:blipFill>
+                  <pic:spPr>
+                    <a:xfrm>
+                      <a:off x="0" y="0"/>
+                      <a:ext cx="2134940" cy="518485"/>
+                    </a:xfrm>
+                    <a:prstGeom prst="rect">
+                      <a:avLst/>
+                    </a:prstGeom>
+                  </pic:spPr>
+                </pic:pic>
+              </a:graphicData>
+            </a:graphic>
+          </wp:inline>
+        </w:drawing>
+      </w:r>
+    </w:p>
+    <w:p>
+      <w:r>
+        <w:t xml:space="preserve">HOP </w:t>
+      </w:r>
+      <w:r>
+        <w:t>3</w:t>
+      </w:r>
+      <w:r>
+        <w:t>.8</w:t>
+      </w:r>
+    </w:p>
+    <w:p>
+      <w:r>
+        <w:rPr>
+          <w:noProof/>
+        </w:rPr>
+        <w:drawing>
+          <wp:inline distT="0" distB="0" distL="0" distR="0" wp14:anchorId="254E8ADE" wp14:editId="4273D188">
+            <wp:extent cx="3570748" cy="2095500"/>
+            <wp:effectExtent l="0" t="0" r="0" b="0"/>
+            <wp:docPr id="10" name="Picture 10" descr="Graphical user interface, text, application&#10;&#10;Description automatically generated"/>
+            <wp:cNvGraphicFramePr>
+              <a:graphicFrameLocks xmlns:a="http://schemas.openxmlformats.org/drawingml/2006/main" noChangeAspect="1"/>
+            </wp:cNvGraphicFramePr>
+            <a:graphic xmlns:a="http://schemas.openxmlformats.org/drawingml/2006/main">
+              <a:graphicData uri="http://schemas.openxmlformats.org/drawingml/2006/picture">
+                <pic:pic xmlns:pic="http://schemas.openxmlformats.org/drawingml/2006/picture">
+                  <pic:nvPicPr>
+                    <pic:cNvPr id="10" name="Picture 10" descr="Graphical user interface, text, application&#10;&#10;Description automatically generated"/>
+                    <pic:cNvPicPr/>
+                  </pic:nvPicPr>
+                  <pic:blipFill>
+                    <a:blip r:embed="rId12"/>
+                    <a:stretch>
+                      <a:fillRect/>
+                    </a:stretch>
+                  </pic:blipFill>
+                  <pic:spPr>
+                    <a:xfrm>
+                      <a:off x="0" y="0"/>
+                      <a:ext cx="3590318" cy="2106985"/>
+                    </a:xfrm>
+                    <a:prstGeom prst="rect">
+                      <a:avLst/>
+                    </a:prstGeom>
+                  </pic:spPr>
+                </pic:pic>
+              </a:graphicData>
+            </a:graphic>
+          </wp:inline>
+        </w:drawing>
+      </w:r>
+    </w:p>
+    <w:p>
+      <w:r>
+        <w:t xml:space="preserve">HOP </w:t>
+      </w:r>
+      <w:r>
+        <w:t>3</w:t>
+      </w:r>
+      <w:r>
+        <w:t>.9</w:t>
+      </w:r>
+    </w:p>
+    <w:p>
+      <w:r>
+        <w:rPr>
+          <w:noProof/>
+        </w:rPr>
+        <w:drawing>
+          <wp:inline distT="0" distB="0" distL="0" distR="0" wp14:anchorId="393815AE" wp14:editId="500CF0D7">
+            <wp:extent cx="4105124" cy="2667000"/>
+            <wp:effectExtent l="0" t="0" r="0" b="0"/>
+            <wp:docPr id="11" name="Picture 11" descr="Graphical user interface, text, application&#10;&#10;Description automatically generated"/>
+            <wp:cNvGraphicFramePr>
+              <a:graphicFrameLocks xmlns:a="http://schemas.openxmlformats.org/drawingml/2006/main" noChangeAspect="1"/>
+            </wp:cNvGraphicFramePr>
+            <a:graphic xmlns:a="http://schemas.openxmlformats.org/drawingml/2006/main">
+              <a:graphicData uri="http://schemas.openxmlformats.org/drawingml/2006/picture">
+                <pic:pic xmlns:pic="http://schemas.openxmlformats.org/drawingml/2006/picture">
+                  <pic:nvPicPr>
+                    <pic:cNvPr id="11" name="Picture 11" descr="Graphical user interface, text, application&#10;&#10;Description automatically generated"/>
+                    <pic:cNvPicPr/>
+                  </pic:nvPicPr>
+                  <pic:blipFill rotWithShape="1">
+                    <a:blip r:embed="rId13"/>
+                    <a:srcRect b="14035"/>
+                    <a:stretch/>
+                  </pic:blipFill>
+                  <pic:spPr bwMode="auto">
+                    <a:xfrm>
+                      <a:off x="0" y="0"/>
+                      <a:ext cx="4115521" cy="2673755"/>
+                    </a:xfrm>
+                    <a:prstGeom prst="rect">
+                      <a:avLst/>
+                    </a:prstGeom>
+                    <a:ln>
+                      <a:noFill/>
+                    </a:ln>
+                    <a:extLst>
+                      <a:ext uri="{53640926-AAD7-44D8-BBD7-CCE9431645EC}">
+                        <a14:shadowObscured xmlns:a14="http://schemas.microsoft.com/office/drawing/2010/main"/>
+                      </a:ext>
+                    </a:extLst>
+                  </pic:spPr>
+                </pic:pic>
+              </a:graphicData>
+            </a:graphic>
+          </wp:inline>
+        </w:drawing>
+      </w:r>
+    </w:p>
+    <w:p>
+      <w:r>
+        <w:lastRenderedPageBreak/>
+        <w:t>HOP 3.9</w:t>
+      </w:r>
+      <w:r>
+        <w:t xml:space="preserve"> continued</w:t>
+      </w:r>
+    </w:p>
+    <w:p>
+      <w:r>
+        <w:rPr>
+          <w:noProof/>
+        </w:rPr>
+        <w:drawing>
+          <wp:inline distT="0" distB="0" distL="0" distR="0" wp14:anchorId="5FAEEAD9" wp14:editId="729E44E1">
+            <wp:extent cx="4371975" cy="2553557"/>
+            <wp:effectExtent l="0" t="0" r="0" b="0"/>
+            <wp:docPr id="12" name="Picture 12" descr="Graphical user interface, text, application, email, website&#10;&#10;Description automatically generated"/>
+            <wp:cNvGraphicFramePr>
+              <a:graphicFrameLocks xmlns:a="http://schemas.openxmlformats.org/drawingml/2006/main" noChangeAspect="1"/>
+            </wp:cNvGraphicFramePr>
+            <a:graphic xmlns:a="http://schemas.openxmlformats.org/drawingml/2006/main">
+              <a:graphicData uri="http://schemas.openxmlformats.org/drawingml/2006/picture">
+                <pic:pic xmlns:pic="http://schemas.openxmlformats.org/drawingml/2006/picture">
+                  <pic:nvPicPr>
+                    <pic:cNvPr id="12" name="Picture 12" descr="Graphical user interface, text, application, email, website&#10;&#10;Description automatically generated"/>
+                    <pic:cNvPicPr/>
+                  </pic:nvPicPr>
+                  <pic:blipFill>
+                    <a:blip r:embed="rId14"/>
+                    <a:stretch>
+                      <a:fillRect/>
+                    </a:stretch>
+                  </pic:blipFill>
+                  <pic:spPr>
+                    <a:xfrm>
+                      <a:off x="0" y="0"/>
+                      <a:ext cx="4382584" cy="2559754"/>
+                    </a:xfrm>
+                    <a:prstGeom prst="rect">
+                      <a:avLst/>
+                    </a:prstGeom>
+                  </pic:spPr>
+                </pic:pic>
+              </a:graphicData>
+            </a:graphic>
+          </wp:inline>
+        </w:drawing>
+      </w:r>
+    </w:p>
+    <w:p>
+      <w:r>
+        <w:t xml:space="preserve">HOP </w:t>
+      </w:r>
+      <w:r>
+        <w:t>3</w:t>
+      </w:r>
+      <w:r>
+        <w:t>.10</w:t>
+      </w:r>
+    </w:p>
+    <w:p>
+      <w:r>
+        <w:rPr>
+          <w:noProof/>
+        </w:rPr>
+        <w:drawing>
+          <wp:inline distT="0" distB="0" distL="0" distR="0" wp14:anchorId="5F3BDC08" wp14:editId="098B3CC6">
+            <wp:extent cx="6858000" cy="875665"/>
+            <wp:effectExtent l="0" t="0" r="0" b="635"/>
+            <wp:docPr id="13" name="Picture 13" descr="Text&#10;&#10;Description automatically generated"/>
+            <wp:cNvGraphicFramePr>
+              <a:graphicFrameLocks xmlns:a="http://schemas.openxmlformats.org/drawingml/2006/main" noChangeAspect="1"/>
+            </wp:cNvGraphicFramePr>
+            <a:graphic xmlns:a="http://schemas.openxmlformats.org/drawingml/2006/main">
+              <a:graphicData uri="http://schemas.openxmlformats.org/drawingml/2006/picture">
+                <pic:pic xmlns:pic="http://schemas.openxmlformats.org/drawingml/2006/picture">
+                  <pic:nvPicPr>
+                    <pic:cNvPr id="13" name="Picture 13" descr="Text&#10;&#10;Description automatically generated"/>
+                    <pic:cNvPicPr/>
+                  </pic:nvPicPr>
+                  <pic:blipFill>
+                    <a:blip r:embed="rId15"/>
+                    <a:stretch>
+                      <a:fillRect/>
+                    </a:stretch>
+                  </pic:blipFill>
+                  <pic:spPr>
+                    <a:xfrm>
+                      <a:off x="0" y="0"/>
+                      <a:ext cx="6858000" cy="875665"/>
+                    </a:xfrm>
+                    <a:prstGeom prst="rect">
+                      <a:avLst/>
+                    </a:prstGeom>
+                  </pic:spPr>
+                </pic:pic>
+              </a:graphicData>
+            </a:graphic>
+          </wp:inline>
+        </w:drawing>
+      </w:r>
+    </w:p>
+    <w:p>
+      <w:r>
+        <w:t xml:space="preserve">HOP </w:t>
+      </w:r>
+      <w:r>
+        <w:t>3</w:t>
+      </w:r>
+      <w:r>
+        <w:t>.11</w:t>
+      </w:r>
+    </w:p>
+    <w:p>
+      <w:r>
+        <w:t>Two errors</w:t>
+      </w:r>
+    </w:p>
+    <w:p>
+      <w:r>
+        <w:rPr>
+          <w:noProof/>
+        </w:rPr>
+        <w:drawing>
+          <wp:inline distT="0" distB="0" distL="0" distR="0" wp14:anchorId="2844E86A" wp14:editId="323E5F46">
+            <wp:extent cx="6858000" cy="3495040"/>
+            <wp:effectExtent l="0" t="0" r="0" b="0"/>
+            <wp:docPr id="15" name="Picture 15" descr="Graphical user interface, text, application, email&#10;&#10;Description automatically generated"/>
+            <wp:cNvGraphicFramePr>
+              <a:graphicFrameLocks xmlns:a="http://schemas.openxmlformats.org/drawingml/2006/main" noChangeAspect="1"/>
+            </wp:cNvGraphicFramePr>
+            <a:graphic xmlns:a="http://schemas.openxmlformats.org/drawingml/2006/main">
+              <a:graphicData uri="http://schemas.openxmlformats.org/drawingml/2006/picture">
+                <pic:pic xmlns:pic="http://schemas.openxmlformats.org/drawingml/2006/picture">
+                  <pic:nvPicPr>
+                    <pic:cNvPr id="15" name="Picture 15" descr="Graphical user interface, text, application, email&#10;&#10;Description automatically generated"/>
+                    <pic:cNvPicPr/>
+                  </pic:nvPicPr>
+                  <pic:blipFill>
+                    <a:blip r:embed="rId16"/>
+                    <a:stretch>
+                      <a:fillRect/>
+                    </a:stretch>
+                  </pic:blipFill>
+                  <pic:spPr>
+                    <a:xfrm>
+                      <a:off x="0" y="0"/>
+                      <a:ext cx="6858000" cy="3495040"/>
+                    </a:xfrm>
+                    <a:prstGeom prst="rect">
+                      <a:avLst/>
+                    </a:prstGeom>
+                  </pic:spPr>
+                </pic:pic>
+              </a:graphicData>
+            </a:graphic>
+          </wp:inline>
+        </w:drawing>
       </w:r>
     </w:p>
     <w:p/>
-    <w:p>
-      <w:r>
-        <w:t xml:space="preserve">HOP </w:t>
-      </w:r>
-      <w:r>
-        <w:t>3</w:t>
-      </w:r>
-      <w:r>
-        <w:t>.5</w:t>
-      </w:r>
-    </w:p>
     <w:p/>
     <w:p>
       <w:r>
-        <w:t xml:space="preserve">HOP </w:t>
-      </w:r>
-      <w:r>
-        <w:t>3</w:t>
-      </w:r>
-      <w:r>
-        <w:t>.6</w:t>
-      </w:r>
-    </w:p>
-    <w:p/>
-    <w:p>
-      <w:r>
-        <w:t xml:space="preserve">HOP </w:t>
-      </w:r>
-      <w:r>
-        <w:t>3</w:t>
-      </w:r>
-      <w:r>
-        <w:t>.7</w:t>
-      </w:r>
-    </w:p>
-    <w:p/>
-    <w:p>
-      <w:r>
-        <w:t xml:space="preserve">HOP </w:t>
-      </w:r>
-      <w:r>
-        <w:t>3</w:t>
-      </w:r>
-      <w:r>
-        <w:t>.8</w:t>
-      </w:r>
-    </w:p>
-    <w:p/>
-    <w:p>
-      <w:r>
-        <w:t xml:space="preserve">HOP </w:t>
-      </w:r>
-      <w:r>
-        <w:t>3</w:t>
-      </w:r>
-      <w:r>
-        <w:t>.9</w:t>
-      </w:r>
-    </w:p>
-    <w:p/>
-    <w:p>
-      <w:r>
-        <w:t xml:space="preserve">HOP </w:t>
-      </w:r>
-      <w:r>
-        <w:t>3</w:t>
-      </w:r>
-      <w:r>
-        <w:t>.10</w:t>
-      </w:r>
-    </w:p>
-    <w:p/>
-    <w:p>
-      <w:r>
-        <w:t xml:space="preserve">HOP </w:t>
-      </w:r>
-      <w:r>
-        <w:t>3</w:t>
-      </w:r>
-      <w:r>
-        <w:t>.11</w:t>
-      </w:r>
-    </w:p>
-    <w:p/>
+        <w:lastRenderedPageBreak/>
+        <w:t>HOP 3.11 continued</w:t>
+      </w:r>
+    </w:p>
+    <w:p>
+      <w:r>
+        <w:t>One error</w:t>
+      </w:r>
+    </w:p>
+    <w:p>
+      <w:r>
+        <w:rPr>
+          <w:noProof/>
+        </w:rPr>
+        <w:drawing>
+          <wp:inline distT="0" distB="0" distL="0" distR="0" wp14:anchorId="5BC982F5" wp14:editId="601379EE">
+            <wp:extent cx="6858000" cy="3303905"/>
+            <wp:effectExtent l="0" t="0" r="0" b="0"/>
+            <wp:docPr id="16" name="Picture 16" descr="Graphical user interface, text, application, email&#10;&#10;Description automatically generated"/>
+            <wp:cNvGraphicFramePr>
+              <a:graphicFrameLocks xmlns:a="http://schemas.openxmlformats.org/drawingml/2006/main" noChangeAspect="1"/>
+            </wp:cNvGraphicFramePr>
+            <a:graphic xmlns:a="http://schemas.openxmlformats.org/drawingml/2006/main">
+              <a:graphicData uri="http://schemas.openxmlformats.org/drawingml/2006/picture">
+                <pic:pic xmlns:pic="http://schemas.openxmlformats.org/drawingml/2006/picture">
+                  <pic:nvPicPr>
+                    <pic:cNvPr id="16" name="Picture 16" descr="Graphical user interface, text, application, email&#10;&#10;Description automatically generated"/>
+                    <pic:cNvPicPr/>
+                  </pic:nvPicPr>
+                  <pic:blipFill>
+                    <a:blip r:embed="rId17"/>
+                    <a:stretch>
+                      <a:fillRect/>
+                    </a:stretch>
+                  </pic:blipFill>
+                  <pic:spPr>
+                    <a:xfrm>
+                      <a:off x="0" y="0"/>
+                      <a:ext cx="6858000" cy="3303905"/>
+                    </a:xfrm>
+                    <a:prstGeom prst="rect">
+                      <a:avLst/>
+                    </a:prstGeom>
+                  </pic:spPr>
+                </pic:pic>
+              </a:graphicData>
+            </a:graphic>
+          </wp:inline>
+        </w:drawing>
+      </w:r>
+    </w:p>
+    <w:p>
+      <w:r>
+        <w:t>No errors</w:t>
+      </w:r>
+    </w:p>
+    <w:p>
+      <w:r>
+        <w:rPr>
+          <w:noProof/>
+        </w:rPr>
+        <w:drawing>
+          <wp:inline distT="0" distB="0" distL="0" distR="0" wp14:anchorId="28F8412C" wp14:editId="3E3CA4BA">
+            <wp:extent cx="5449156" cy="4533900"/>
+            <wp:effectExtent l="0" t="0" r="0" b="0"/>
+            <wp:docPr id="17" name="Picture 17" descr="Graphical user interface, text, application, email&#10;&#10;Description automatically generated"/>
+            <wp:cNvGraphicFramePr>
+              <a:graphicFrameLocks xmlns:a="http://schemas.openxmlformats.org/drawingml/2006/main" noChangeAspect="1"/>
+            </wp:cNvGraphicFramePr>
+            <a:graphic xmlns:a="http://schemas.openxmlformats.org/drawingml/2006/main">
+              <a:graphicData uri="http://schemas.openxmlformats.org/drawingml/2006/picture">
+                <pic:pic xmlns:pic="http://schemas.openxmlformats.org/drawingml/2006/picture">
+                  <pic:nvPicPr>
+                    <pic:cNvPr id="17" name="Picture 17" descr="Graphical user interface, text, application, email&#10;&#10;Description automatically generated"/>
+                    <pic:cNvPicPr/>
+                  </pic:nvPicPr>
+                  <pic:blipFill>
+                    <a:blip r:embed="rId18"/>
+                    <a:stretch>
+                      <a:fillRect/>
+                    </a:stretch>
+                  </pic:blipFill>
+                  <pic:spPr>
+                    <a:xfrm>
+                      <a:off x="0" y="0"/>
+                      <a:ext cx="5450574" cy="4535080"/>
+                    </a:xfrm>
+                    <a:prstGeom prst="rect">
+                      <a:avLst/>
+                    </a:prstGeom>
+                  </pic:spPr>
+                </pic:pic>
+              </a:graphicData>
+            </a:graphic>
+          </wp:inline>
+        </w:drawing>
+      </w:r>
+    </w:p>
     <w:sectPr>
       <w:pgSz w:w="12240" w:h="15840"/>
       <w:pgMar w:top="720" w:right="720" w:bottom="720" w:left="720" w:header="720" w:footer="720" w:gutter="0"/>
@@ -592,7 +1289,7 @@
   <w:style w:type="paragraph" w:default="1" w:styleId="Normal">
     <w:name w:val="Normal"/>
     <w:qFormat/>
-    <w:rsid w:val="00C672D0"/>
+    <w:rsid w:val="001E3214"/>
   </w:style>
   <w:style w:type="character" w:default="1" w:styleId="DefaultParagraphFont">
     <w:name w:val="Default Paragraph Font"/>

</xml_diff>